<commit_message>
Added last minute updates
</commit_message>
<xml_diff>
--- a/docx-generation/docx/100_5306_303_2.docx
+++ b/docx-generation/docx/100_5306_303_2.docx
@@ -1,12 +1,18 @@
 
 <file path=word/document.xml><?xml version="1.0" encoding="utf-8"?>
-<w:document xmlns:w="http://schemas.openxmlformats.org/wordprocessingml/2006/main" xmlns:r="http://schemas.openxmlformats.org/officeDocument/2006/relationships" xmlns:m="http://schemas.openxmlformats.org/officeDocument/2006/math" xmlns:w14="http://schemas.microsoft.com/office/word/2010/wordml" xmlns:wp="http://schemas.openxmlformats.org/drawingml/2006/wordprocessingDrawing" xmlns:a="http://schemas.openxmlformats.org/drawingml/2006/main" xmlns:wp14="http://schemas.microsoft.com/office/word/2010/wordprocessingDrawing" xmlns:w15="http://schemas.microsoft.com/office/word/2012/wordml" xmlns:mc="http://schemas.openxmlformats.org/markup-compatibility/2006" xmlns:sl="http://schemas.openxmlformats.org/schemaLibrary/2006/main" xmlns:wne="http://schemas.microsoft.com/office/word/2006/wordml" xmlns:c="http://schemas.openxmlformats.org/drawingml/2006/chart" xmlns:cdr="http://schemas.openxmlformats.org/drawingml/2006/chartDrawing" xmlns:c14="http://schemas.microsoft.com/office/drawing/2007/8/2/chart" xmlns:dgm="http://schemas.openxmlformats.org/drawingml/2006/diagram" xmlns:pic="http://schemas.openxmlformats.org/drawingml/2006/picture" xmlns:xdr="http://schemas.openxmlformats.org/drawingml/2006/spreadsheetDrawing" xmlns:dsp="http://schemas.microsoft.com/office/drawing/2008/diagram" xmlns:xvml="urn:schemas-microsoft-com:office:excel" xmlns:o="urn:schemas-microsoft-com:office:office" xmlns:v="urn:schemas-microsoft-com:vml" xmlns:w10="urn:schemas-microsoft-com:office:word" xmlns:pvml="urn:schemas-microsoft-com:office:powerpoint" xmlns:cppr="http://schemas.microsoft.com/office/2006/coverPageProps" xmlns:odx="http://opendope.org/xpaths" xmlns:odc="http://opendope.org/conditions" xmlns:odq="http://opendope.org/questions" xmlns:oda="http://opendope.org/answers" xmlns:odi="http://opendope.org/components" xmlns:odgm="http://opendope.org/SmartArt/DataHierarchy" xmlns:b="http://schemas.openxmlformats.org/officeDocument/2006/bibliography" xmlns:wps="http://schemas.microsoft.com/office/word/2010/wordprocessingShape" xmlns:w16se="http://schemas.microsoft.com/office/word/2015/wordml/symex" xmlns:w16cid="http://schemas.microsoft.com/office/word/2016/wordml/cid" xmlns:wetp="http://schemas.microsoft.com/office/webextensions/taskpanes/2010/11" xmlns:we="http://schemas.microsoft.com/office/webextensions/webextension/2010/11" xmlns:comp="http://schemas.openxmlformats.org/drawingml/2006/compatibility" xmlns:lc="http://schemas.openxmlformats.org/drawingml/2006/lockedCanvas">
+<w:document xmlns:w="http://schemas.openxmlformats.org/wordprocessingml/2006/main" xmlns:w15="http://schemas.microsoft.com/office/word/2012/wordml" xmlns:w14="http://schemas.microsoft.com/office/word/2010/wordml" xmlns:r="http://schemas.openxmlformats.org/officeDocument/2006/relationships" xmlns:m="http://schemas.openxmlformats.org/officeDocument/2006/math" xmlns:wp="http://schemas.openxmlformats.org/drawingml/2006/wordprocessingDrawing" xmlns:a="http://schemas.openxmlformats.org/drawingml/2006/main" xmlns:wp14="http://schemas.microsoft.com/office/word/2010/wordprocessingDrawing" xmlns:mc="http://schemas.openxmlformats.org/markup-compatibility/2006" xmlns:sl="http://schemas.openxmlformats.org/schemaLibrary/2006/main" xmlns:wne="http://schemas.microsoft.com/office/word/2006/wordml" xmlns:c="http://schemas.openxmlformats.org/drawingml/2006/chart" xmlns:cdr="http://schemas.openxmlformats.org/drawingml/2006/chartDrawing" xmlns:c14="http://schemas.microsoft.com/office/drawing/2007/8/2/chart" xmlns:dgm="http://schemas.openxmlformats.org/drawingml/2006/diagram" xmlns:pic="http://schemas.openxmlformats.org/drawingml/2006/picture" xmlns:xdr="http://schemas.openxmlformats.org/drawingml/2006/spreadsheetDrawing" xmlns:dsp="http://schemas.microsoft.com/office/drawing/2008/diagram" xmlns:xvml="urn:schemas-microsoft-com:office:excel" xmlns:o="urn:schemas-microsoft-com:office:office" xmlns:v="urn:schemas-microsoft-com:vml" xmlns:w10="urn:schemas-microsoft-com:office:word" xmlns:pvml="urn:schemas-microsoft-com:office:powerpoint" xmlns:cppr="http://schemas.microsoft.com/office/2006/coverPageProps" xmlns:odx="http://opendope.org/xpaths" xmlns:odc="http://opendope.org/conditions" xmlns:odq="http://opendope.org/questions" xmlns:oda="http://opendope.org/answers" xmlns:odi="http://opendope.org/components" xmlns:odgm="http://opendope.org/SmartArt/DataHierarchy" xmlns:b="http://schemas.openxmlformats.org/officeDocument/2006/bibliography" xmlns:wps="http://schemas.microsoft.com/office/word/2010/wordprocessingShape" xmlns:w16se="http://schemas.microsoft.com/office/word/2015/wordml/symex" xmlns:w16cid="http://schemas.microsoft.com/office/word/2016/wordml/cid" xmlns:wetp="http://schemas.microsoft.com/office/webextensions/taskpanes/2010/11" xmlns:we="http://schemas.microsoft.com/office/webextensions/webextension/2010/11" xmlns:comp="http://schemas.openxmlformats.org/drawingml/2006/compatibility" xmlns:lc="http://schemas.openxmlformats.org/drawingml/2006/lockedCanvas">
   <w:body>
     <!-- Created by docx4j 6.1.2 (Apache licensed) using REFERENCE JAXB in Oracle Java 15 on Linux -->
     <w:p>
       <w:pPr>
+        <w:pBdr>
+          <w:top w:space="5"/>
+          <w:left w:space="5"/>
+          <w:bottom w:space="5"/>
+          <w:right w:space="5"/>
+        </w:pBdr>
         <w:spacing w:after="0"/>
-        <w:ind w:left="120"/>
+        <w:ind w:left="225"/>
         <w:jc w:val="left"/>
       </w:pPr>
       <w:r>
@@ -17,17 +23,7 @@
           <w:color w:val="000000"/>
           <w:sz w:val="22"/>
         </w:rPr>
-        <w:t>**ID__AFFARS_5306_topic_10__ID**</w:t>
-      </w:r>
-      <w:r>
-        <w:rPr>
-          <w:rFonts w:ascii="Times New Roman" w:hAnsi="Times New Roman"/>
-          <w:b w:val="false"/>
-          <w:i w:val="false"/>
-          <w:color w:val="000000"/>
-          <w:sz w:val="22"/>
-        </w:rPr>
-        <w:t xml:space="preserve"> </w:t>
+        <w:t>**ID__AFFARS_5306_303_2__ID**</w:t>
       </w:r>
     </w:p>
     <w:p>
@@ -121,7 +117,7 @@
 </file>
 
 <file path=word/numbering.xml><?xml version="1.0" encoding="utf-8"?>
-<w:numbering xmlns:w="http://schemas.openxmlformats.org/wordprocessingml/2006/main" xmlns:r="http://schemas.openxmlformats.org/officeDocument/2006/relationships" xmlns:m="http://schemas.openxmlformats.org/officeDocument/2006/math" xmlns:w14="http://schemas.microsoft.com/office/word/2010/wordml" xmlns:wp="http://schemas.openxmlformats.org/drawingml/2006/wordprocessingDrawing" xmlns:a="http://schemas.openxmlformats.org/drawingml/2006/main" xmlns:wp14="http://schemas.microsoft.com/office/word/2010/wordprocessingDrawing" xmlns:w15="http://schemas.microsoft.com/office/word/2012/wordml" xmlns:mc="http://schemas.openxmlformats.org/markup-compatibility/2006" xmlns:sl="http://schemas.openxmlformats.org/schemaLibrary/2006/main" xmlns:wne="http://schemas.microsoft.com/office/word/2006/wordml" xmlns:c="http://schemas.openxmlformats.org/drawingml/2006/chart" xmlns:cdr="http://schemas.openxmlformats.org/drawingml/2006/chartDrawing" xmlns:c14="http://schemas.microsoft.com/office/drawing/2007/8/2/chart" xmlns:dgm="http://schemas.openxmlformats.org/drawingml/2006/diagram" xmlns:pic="http://schemas.openxmlformats.org/drawingml/2006/picture" xmlns:xdr="http://schemas.openxmlformats.org/drawingml/2006/spreadsheetDrawing" xmlns:dsp="http://schemas.microsoft.com/office/drawing/2008/diagram" xmlns:xvml="urn:schemas-microsoft-com:office:excel" xmlns:o="urn:schemas-microsoft-com:office:office" xmlns:v="urn:schemas-microsoft-com:vml" xmlns:w10="urn:schemas-microsoft-com:office:word" xmlns:pvml="urn:schemas-microsoft-com:office:powerpoint" xmlns:cppr="http://schemas.microsoft.com/office/2006/coverPageProps" xmlns:odx="http://opendope.org/xpaths" xmlns:odc="http://opendope.org/conditions" xmlns:odq="http://opendope.org/questions" xmlns:oda="http://opendope.org/answers" xmlns:odi="http://opendope.org/components" xmlns:odgm="http://opendope.org/SmartArt/DataHierarchy" xmlns:b="http://schemas.openxmlformats.org/officeDocument/2006/bibliography" xmlns:wps="http://schemas.microsoft.com/office/word/2010/wordprocessingShape" xmlns:w16se="http://schemas.microsoft.com/office/word/2015/wordml/symex" xmlns:w16cid="http://schemas.microsoft.com/office/word/2016/wordml/cid" xmlns:wetp="http://schemas.microsoft.com/office/webextensions/taskpanes/2010/11" xmlns:we="http://schemas.microsoft.com/office/webextensions/webextension/2010/11" xmlns:comp="http://schemas.openxmlformats.org/drawingml/2006/compatibility" xmlns:lc="http://schemas.openxmlformats.org/drawingml/2006/lockedCanvas">
+<w:numbering xmlns:w="http://schemas.openxmlformats.org/wordprocessingml/2006/main" xmlns:w15="http://schemas.microsoft.com/office/word/2012/wordml" xmlns:w14="http://schemas.microsoft.com/office/word/2010/wordml" xmlns:r="http://schemas.openxmlformats.org/officeDocument/2006/relationships" xmlns:m="http://schemas.openxmlformats.org/officeDocument/2006/math" xmlns:wp="http://schemas.openxmlformats.org/drawingml/2006/wordprocessingDrawing" xmlns:a="http://schemas.openxmlformats.org/drawingml/2006/main" xmlns:wp14="http://schemas.microsoft.com/office/word/2010/wordprocessingDrawing" xmlns:mc="http://schemas.openxmlformats.org/markup-compatibility/2006" xmlns:sl="http://schemas.openxmlformats.org/schemaLibrary/2006/main" xmlns:wne="http://schemas.microsoft.com/office/word/2006/wordml" xmlns:c="http://schemas.openxmlformats.org/drawingml/2006/chart" xmlns:cdr="http://schemas.openxmlformats.org/drawingml/2006/chartDrawing" xmlns:c14="http://schemas.microsoft.com/office/drawing/2007/8/2/chart" xmlns:dgm="http://schemas.openxmlformats.org/drawingml/2006/diagram" xmlns:pic="http://schemas.openxmlformats.org/drawingml/2006/picture" xmlns:xdr="http://schemas.openxmlformats.org/drawingml/2006/spreadsheetDrawing" xmlns:dsp="http://schemas.microsoft.com/office/drawing/2008/diagram" xmlns:xvml="urn:schemas-microsoft-com:office:excel" xmlns:o="urn:schemas-microsoft-com:office:office" xmlns:v="urn:schemas-microsoft-com:vml" xmlns:w10="urn:schemas-microsoft-com:office:word" xmlns:pvml="urn:schemas-microsoft-com:office:powerpoint" xmlns:cppr="http://schemas.microsoft.com/office/2006/coverPageProps" xmlns:odx="http://opendope.org/xpaths" xmlns:odc="http://opendope.org/conditions" xmlns:odq="http://opendope.org/questions" xmlns:oda="http://opendope.org/answers" xmlns:odi="http://opendope.org/components" xmlns:odgm="http://opendope.org/SmartArt/DataHierarchy" xmlns:b="http://schemas.openxmlformats.org/officeDocument/2006/bibliography" xmlns:wps="http://schemas.microsoft.com/office/word/2010/wordprocessingShape" xmlns:w16se="http://schemas.microsoft.com/office/word/2015/wordml/symex" xmlns:w16cid="http://schemas.microsoft.com/office/word/2016/wordml/cid" xmlns:wetp="http://schemas.microsoft.com/office/webextensions/taskpanes/2010/11" xmlns:we="http://schemas.microsoft.com/office/webextensions/webextension/2010/11" xmlns:comp="http://schemas.openxmlformats.org/drawingml/2006/compatibility" xmlns:lc="http://schemas.openxmlformats.org/drawingml/2006/lockedCanvas">
   <w:abstractNum w:abstractNumId="0">
     <w:nsid w:val="16892FB7"/>
     <w:multiLevelType w:val="hybridMultilevel"/>
@@ -331,7 +327,7 @@
 </file>
 
 <file path=word/styles.xml><?xml version="1.0" encoding="utf-8"?>
-<w:styles xmlns:w="http://schemas.openxmlformats.org/wordprocessingml/2006/main" xmlns:r="http://schemas.openxmlformats.org/officeDocument/2006/relationships" xmlns:m="http://schemas.openxmlformats.org/officeDocument/2006/math" xmlns:w14="http://schemas.microsoft.com/office/word/2010/wordml" xmlns:wp="http://schemas.openxmlformats.org/drawingml/2006/wordprocessingDrawing" xmlns:a="http://schemas.openxmlformats.org/drawingml/2006/main" xmlns:wp14="http://schemas.microsoft.com/office/word/2010/wordprocessingDrawing" xmlns:w15="http://schemas.microsoft.com/office/word/2012/wordml" xmlns:mc="http://schemas.openxmlformats.org/markup-compatibility/2006" xmlns:sl="http://schemas.openxmlformats.org/schemaLibrary/2006/main" xmlns:wne="http://schemas.microsoft.com/office/word/2006/wordml" xmlns:c="http://schemas.openxmlformats.org/drawingml/2006/chart" xmlns:cdr="http://schemas.openxmlformats.org/drawingml/2006/chartDrawing" xmlns:c14="http://schemas.microsoft.com/office/drawing/2007/8/2/chart" xmlns:dgm="http://schemas.openxmlformats.org/drawingml/2006/diagram" xmlns:pic="http://schemas.openxmlformats.org/drawingml/2006/picture" xmlns:xdr="http://schemas.openxmlformats.org/drawingml/2006/spreadsheetDrawing" xmlns:dsp="http://schemas.microsoft.com/office/drawing/2008/diagram" xmlns:xvml="urn:schemas-microsoft-com:office:excel" xmlns:o="urn:schemas-microsoft-com:office:office" xmlns:v="urn:schemas-microsoft-com:vml" xmlns:w10="urn:schemas-microsoft-com:office:word" xmlns:pvml="urn:schemas-microsoft-com:office:powerpoint" xmlns:cppr="http://schemas.microsoft.com/office/2006/coverPageProps" xmlns:odx="http://opendope.org/xpaths" xmlns:odc="http://opendope.org/conditions" xmlns:odq="http://opendope.org/questions" xmlns:oda="http://opendope.org/answers" xmlns:odi="http://opendope.org/components" xmlns:odgm="http://opendope.org/SmartArt/DataHierarchy" xmlns:b="http://schemas.openxmlformats.org/officeDocument/2006/bibliography" xmlns:wps="http://schemas.microsoft.com/office/word/2010/wordprocessingShape" xmlns:w16se="http://schemas.microsoft.com/office/word/2015/wordml/symex" xmlns:w16cid="http://schemas.microsoft.com/office/word/2016/wordml/cid" xmlns:wetp="http://schemas.microsoft.com/office/webextensions/taskpanes/2010/11" xmlns:we="http://schemas.microsoft.com/office/webextensions/webextension/2010/11" xmlns:comp="http://schemas.openxmlformats.org/drawingml/2006/compatibility" xmlns:lc="http://schemas.openxmlformats.org/drawingml/2006/lockedCanvas">
+<w:styles xmlns:w="http://schemas.openxmlformats.org/wordprocessingml/2006/main" xmlns:w15="http://schemas.microsoft.com/office/word/2012/wordml" xmlns:w14="http://schemas.microsoft.com/office/word/2010/wordml" xmlns:r="http://schemas.openxmlformats.org/officeDocument/2006/relationships" xmlns:m="http://schemas.openxmlformats.org/officeDocument/2006/math" xmlns:wp="http://schemas.openxmlformats.org/drawingml/2006/wordprocessingDrawing" xmlns:a="http://schemas.openxmlformats.org/drawingml/2006/main" xmlns:wp14="http://schemas.microsoft.com/office/word/2010/wordprocessingDrawing" xmlns:mc="http://schemas.openxmlformats.org/markup-compatibility/2006" xmlns:sl="http://schemas.openxmlformats.org/schemaLibrary/2006/main" xmlns:wne="http://schemas.microsoft.com/office/word/2006/wordml" xmlns:c="http://schemas.openxmlformats.org/drawingml/2006/chart" xmlns:cdr="http://schemas.openxmlformats.org/drawingml/2006/chartDrawing" xmlns:c14="http://schemas.microsoft.com/office/drawing/2007/8/2/chart" xmlns:dgm="http://schemas.openxmlformats.org/drawingml/2006/diagram" xmlns:pic="http://schemas.openxmlformats.org/drawingml/2006/picture" xmlns:xdr="http://schemas.openxmlformats.org/drawingml/2006/spreadsheetDrawing" xmlns:dsp="http://schemas.microsoft.com/office/drawing/2008/diagram" xmlns:xvml="urn:schemas-microsoft-com:office:excel" xmlns:o="urn:schemas-microsoft-com:office:office" xmlns:v="urn:schemas-microsoft-com:vml" xmlns:w10="urn:schemas-microsoft-com:office:word" xmlns:pvml="urn:schemas-microsoft-com:office:powerpoint" xmlns:cppr="http://schemas.microsoft.com/office/2006/coverPageProps" xmlns:odx="http://opendope.org/xpaths" xmlns:odc="http://opendope.org/conditions" xmlns:odq="http://opendope.org/questions" xmlns:oda="http://opendope.org/answers" xmlns:odi="http://opendope.org/components" xmlns:odgm="http://opendope.org/SmartArt/DataHierarchy" xmlns:b="http://schemas.openxmlformats.org/officeDocument/2006/bibliography" xmlns:wps="http://schemas.microsoft.com/office/word/2010/wordprocessingShape" xmlns:w16se="http://schemas.microsoft.com/office/word/2015/wordml/symex" xmlns:w16cid="http://schemas.microsoft.com/office/word/2016/wordml/cid" xmlns:wetp="http://schemas.microsoft.com/office/webextensions/taskpanes/2010/11" xmlns:we="http://schemas.microsoft.com/office/webextensions/webextension/2010/11" xmlns:comp="http://schemas.openxmlformats.org/drawingml/2006/compatibility" xmlns:lc="http://schemas.openxmlformats.org/drawingml/2006/lockedCanvas">
   <w:docDefaults>
     <w:rPrDefault>
       <w:rPr>

</xml_diff>